<commit_message>
added names to bandinfo
</commit_message>
<xml_diff>
--- a/assets/bandinfo/SEVEN_Bandinfo.docx
+++ b/assets/bandinfo/SEVEN_Bandinfo.docx
@@ -33,6 +33,9 @@
               </w:rPr>
             </w:pPr>
             <w:r>
+              <w:rPr>
+                <w:noProof/>
+              </w:rPr>
               <w:drawing>
                 <wp:inline distT="0" distB="0" distL="0" distR="0" wp14:anchorId="6ED2F286" wp14:editId="2DAEF4B1">
                   <wp:extent cx="1600200" cy="1600200"/>
@@ -224,10 +227,88 @@
         <w:t>Besetzung:</w:t>
       </w:r>
       <w:r>
-        <w:t> Gesang, Gitarre, Bass, Drums, Keyboards &amp; Bläsersatz</w:t>
+        <w:t> </w:t>
+      </w:r>
+      <w:r>
+        <w:t>Lukas Hesel (</w:t>
+      </w:r>
+      <w:r>
+        <w:t>Gesang</w:t>
+      </w:r>
+      <w:r>
+        <w:t>)</w:t>
+      </w:r>
+      <w:r>
+        <w:t xml:space="preserve">, </w:t>
+      </w:r>
+      <w:r>
+        <w:t>Christoph Ottenjann (</w:t>
+      </w:r>
+      <w:r>
+        <w:t>Gitarre</w:t>
+      </w:r>
+      <w:r>
+        <w:t>)</w:t>
+      </w:r>
+      <w:r>
+        <w:t xml:space="preserve">, </w:t>
+      </w:r>
+      <w:r>
+        <w:t>Tobias Berthel (</w:t>
+      </w:r>
+      <w:r>
+        <w:t>Bass</w:t>
+      </w:r>
+      <w:r>
+        <w:t>)</w:t>
+      </w:r>
+      <w:r>
+        <w:t xml:space="preserve">, </w:t>
+      </w:r>
+      <w:r>
+        <w:t>Oli Wolters (</w:t>
+      </w:r>
+      <w:r>
+        <w:t>Drums</w:t>
+      </w:r>
+      <w:r>
+        <w:t>)</w:t>
+      </w:r>
+      <w:r>
+        <w:t xml:space="preserve">, </w:t>
+      </w:r>
+      <w:r>
+        <w:t>Christoph Sünderkamp (</w:t>
+      </w:r>
+      <w:r>
+        <w:t>Keyboards</w:t>
+      </w:r>
+      <w:r>
+        <w:t>), Marius Kleinitz (</w:t>
+      </w:r>
+      <w:proofErr w:type="gramStart"/>
+      <w:r>
+        <w:t>Saxophon</w:t>
+      </w:r>
+      <w:proofErr w:type="gramEnd"/>
+      <w:r>
+        <w:t>)</w:t>
+      </w:r>
+      <w:r>
+        <w:t xml:space="preserve"> &amp; </w:t>
+      </w:r>
+      <w:r>
+        <w:t>Ralph Kiepe (Trompete)</w:t>
       </w:r>
     </w:p>
-    <w:p/>
+    <w:p>
+      <w:pPr>
+        <w:rPr>
+          <w:sz w:val="12"/>
+          <w:szCs w:val="12"/>
+        </w:rPr>
+      </w:pPr>
+    </w:p>
     <w:p>
       <w:pPr>
         <w:pBdr>
@@ -321,6 +402,8 @@
         <w:rPr>
           <w:b/>
           <w:bCs/>
+          <w:sz w:val="12"/>
+          <w:szCs w:val="12"/>
         </w:rPr>
       </w:pPr>
     </w:p>
@@ -673,7 +756,7 @@
     <w:p/>
     <w:sectPr>
       <w:pgSz w:w="11906" w:h="16838"/>
-      <w:pgMar w:top="1417" w:right="1417" w:bottom="851" w:left="1417" w:header="708" w:footer="708" w:gutter="0"/>
+      <w:pgMar w:top="1417" w:right="1417" w:bottom="568" w:left="1417" w:header="708" w:footer="708" w:gutter="0"/>
       <w:cols w:space="708"/>
       <w:docGrid w:linePitch="360"/>
     </w:sectPr>
@@ -1284,6 +1367,7 @@
   <w:style w:type="character" w:default="1" w:styleId="Absatz-Standardschriftart">
     <w:name w:val="Default Paragraph Font"/>
     <w:uiPriority w:val="1"/>
+    <w:semiHidden/>
     <w:unhideWhenUsed/>
   </w:style>
   <w:style w:type="table" w:default="1" w:styleId="NormaleTabelle">

</xml_diff>